<commit_message>
altered prompts to be more strict
</commit_message>
<xml_diff>
--- a/tmp/generated_paper.docx
+++ b/tmp/generated_paper.docx
@@ -7,44 +7,37 @@
         <w:pStyle w:val="Heading1"/>
       </w:pPr>
       <w:r>
-        <w:t>"Unmasking the Mysterious World of Scooby Doo: A Close Look at the Iconic TV Show"</w:t>
+        <w:t>"From Yellow Delight to Heavenly Bite: The Epic Journey of Banana Bread in the World of Food"</w:t>
       </w:r>
     </w:p>
     <w:p>
       <w:r>
-        <w:t>Scooby-Doo, a beloved cartoon character, has captured the hearts of audiences worldwide through its engaging and mysterious stories. As one of the longest-running animated television shows, Scooby-Doo has remained a popular choice for both children and adults alike. The series follows the adventures of a detective team known as Mystery Inc., comprised of the iconic Great Dane Scooby-Doo, his loyal best friend Shaggy, the intelligent Velma, the fearless Fred, and the fashionable Daphne. Together, they solve puzzling mysteries that often involve ghosts, monsters, and haunted locations. Beyond its entertainment value, Scooby-Doo offers a unique blend of humor, suspense, and teamwork, making it an enduring and treasured part of television history. Throughout the course of this paper, we will explore the impact and significance of the Scooby-Doo franchise, examining its enduring popularity, cultural influence, and lasting legacy.</w:t>
+        <w:t>Banana bread is a beloved classic in the realm of comfort food. Its warm, moist texture and rich banana flavor make it a go-to treat for any occasion. This delightful baked good has stood the test of time and is a staple in many households. Whether enjoyed as a breakfast option or a sweet indulgence, banana bread has the power to evoke feelings of nostalgia and satisfaction. In this paper, we will delve into the fascinating world of food, using banana bread as a lens to explore the broader topic. By examining the origins, ingredients, and cultural significance of this delectable creation, we will uncover the intricate relationship between food and human experience. Join us on this tantalizing journey as we peel back the layers of banana bread's story, exploring the culinary delights and cultural implications that it brings to the table.</w:t>
       </w:r>
     </w:p>
     <w:p>
       <w:r>
-        <w:t>Body Paragraph 1:</w:t>
-        <w:br/>
-        <w:t>Scooby Doo, one of the most iconic and beloved television shows of all time, has captivated audiences for decades with its intriguing mysteries and lovable characters. Since its debut in 1969, this animated series has entertained both children and adults alike, becoming a cultural phenomenon in its own right. The success and enduring popularity of Scooby Doo can be attributed to its unique blend of comedy, suspense, and supernatural themes, which have made it a timeless classic.</w:t>
+        <w:t>Banana bread is a classic and beloved treat that has been enjoyed by many for generations. Its sweet and moist texture, combined with the rich flavors of ripe bananas and warm spices, make it a popular choice for breakfast, snack, or even dessert. This delectable bread not only satisfies our cravings but also provides several health benefits.</w:t>
         <w:br/>
         <w:br/>
-        <w:t>Body Paragraph 2:</w:t>
-        <w:br/>
-        <w:t>One of the defining features of Scooby Doo stories is its formulaic structure. Each episode follows a predictable pattern: a group of friends, including the titular character Scooby Doo, his best friend Shaggy, and the rest of the Mystery Inc. gang, find themselves in a haunted location where they encounter a ghost or monster. Through their investigation, they uncover the truth behind the haunting, revealing that the apparent supernatural occurrences are nothing more than a clever disguise concocted by a human culprit. This repetitive formula allows viewers to anticipate the outcome while still providing ample suspense and entertainment.</w:t>
+        <w:t>Firstly, banana bread is a great source of nutrients. Bananas themselves are loaded with essential vitamins and minerals, such as potassium, vitamin C, and vitamin B6. These nutrients help support our overall health and well-being. When incorporated into a bread recipe, bananas retain their nutritional value, making banana bread a delicious way to incorporate these vital nutrients into our diet.</w:t>
         <w:br/>
         <w:br/>
-        <w:t>Body Paragraph 3:</w:t>
-        <w:br/>
-        <w:t>Moreover, Scooby Doo stories often incorporate elements of humor and comedy, which have become an integral part of its appeal. The lighthearted banter between the characters, particularly Shaggy and Scooby, lightens the mood and adds a comedic touch to the otherwise eerie atmosphere. The clumsy antics of Scooby and Shaggy, along with their insatiable love for food, provide comic relief and endear the characters to audiences. This juxtaposition of comedy and mystery is a key factor in the show's enduring popularity and has contributed to its status as a beloved childhood memory for many.</w:t>
+        <w:t>In addition to being nutritious, banana bread is also a great option for those with dietary restrictions. It can easily be made vegan or gluten-free by substituting ingredients such as eggs, butter, and flour with plant-based alternatives. This versatility allows individuals with specific dietary needs to still enjoy the comforting flavors of banana bread without compromising their health or lifestyle choices.</w:t>
         <w:br/>
         <w:br/>
-        <w:t>Body Paragraph 4:</w:t>
-        <w:br/>
-        <w:t>In addition to its entertainment value, Scooby Doo stories have also had a lasting cultural impact. The show has been praised for its positive portrayal of friendships and teamwork, emphasizing the importance of loyalty and cooperation. The diverse group of characters, each with their unique strengths and flaws, promote inclusivity and teach young viewers valuable life lessons. Moreover, Scooby Doo has inspired numerous spin-offs, movies, and merchandise, further solidifying its place in popular culture and ensuring its legacy for years to come.</w:t>
+        <w:t>Furthermore, banana bread is a great way to reduce food waste. Often, ripe bananas are overlooked and discarded when they become overripe and brown. However, these bananas are perfect for making banana bread. By transforming these seemingly unwanted bananas into a sweet and delicious treat, we can significantly reduce food waste and contribute to a more sustainable food system.</w:t>
         <w:br/>
         <w:br/>
-        <w:t>Body Paragraph 5:</w:t>
+        <w:t>Beyond the nutritional and sustainable aspects, banana bread also holds a special place in many people's hearts as a nostalgic comfort food. The warm and inviting aroma that fills the kitchen as the bread bakes brings back memories of home and family. Whether it's a treasured family recipe passed down through generations or a new discovery made in a cozy coffee shop, banana bread has the power to evoke feelings of comfort and happiness.</w:t>
         <w:br/>
-        <w:t>In conclusion, Scooby Doo stories have enchanted viewers for generations with their blend of mystery, comedy, and supernatural elements. The formulaic structure, humor, and positive messages have made the show a timeless classic that continues to resonate with audiences of all ages. Whether it is unraveling the truth behind a haunting or witnessing the hilarious antics of Scooby and Shaggy, Scooby Doo has become an iconic part of the television landscape, captivating the imaginations of millions around the world.</w:t>
+        <w:br/>
+        <w:t>In conclusion, banana bread is more than just a tasty treat; it is a versatile and nutritious food option that appeals to a wide range of individuals. Its ability to incorporate essential nutrients, accommodate dietary restrictions, reduce food waste, and evoke feelings of comfort and nostalgia make it a beloved favorite. So, the next time you have a few overripe bananas on your kitchen counter, consider whipping up a batch of banana bread and indulge in its delectable flavors while enjoying its many benefits.</w:t>
       </w:r>
     </w:p>
     <w:p>
       <w:r>
-        <w:t>In conclusion, Scooby Doo has undoubtedly left an indelible mark on the world of television. With its captivating storylines, memorable characters, and timeless appeal, it has managed to entertain audiences of all ages for over five decades. The show's ability to blend humor, mystery, and adventure in a way that is both engaging and accessible is a testament to its enduring popularity. Scooby Doo has not only entertained generations of viewers, but it has also become a cultural phenomenon, influencing other media and serving as a source of nostalgia for many. Whether it's unravelling mysteries, unmasking villains, or simply sharing moments of laughter with beloved characters, Scooby Doo continues to charm audiences, making it a true television classic.</w:t>
+        <w:t>In conclusion, banana bread is a delightful and versatile treat that has gained popularity around the world. Its origins can be traced back to the Great Depression, where clever homemakers found a way to make use of overripe bananas. Today, banana bread stands as a testament to the ingenuity and resourcefulness of home cooks. With its moist, tender crumb and irresistible aroma, it has become a beloved comfort food for many. Whether enjoyed as a breakfast option, afternoon snack, or dessert, banana bread never fails to bring warmth and satisfaction. From classic recipes to innovative variations, there is a banana bread for every palate. So, next time you have a bunch of overripe bananas sitting on your counter, don't let them go to waste – whip up a batch of banana bread and indulge in its timeless deliciousness.</w:t>
       </w:r>
     </w:p>
     <w:sectPr>

</xml_diff>

<commit_message>
altered UI to include tone
</commit_message>
<xml_diff>
--- a/tmp/generated_paper.docx
+++ b/tmp/generated_paper.docx
@@ -7,37 +7,43 @@
         <w:pStyle w:val="Heading1"/>
       </w:pPr>
       <w:r>
-        <w:t>"From Yellow Delight to Heavenly Bite: The Epic Journey of Banana Bread in the World of Food"</w:t>
+        <w:t>"Navigating the Linguistic Realm: Unleashing the Power of Data Science in NLP"</w:t>
       </w:r>
     </w:p>
     <w:p>
       <w:r>
-        <w:t>Banana bread is a beloved classic in the realm of comfort food. Its warm, moist texture and rich banana flavor make it a go-to treat for any occasion. This delightful baked good has stood the test of time and is a staple in many households. Whether enjoyed as a breakfast option or a sweet indulgence, banana bread has the power to evoke feelings of nostalgia and satisfaction. In this paper, we will delve into the fascinating world of food, using banana bread as a lens to explore the broader topic. By examining the origins, ingredients, and cultural significance of this delectable creation, we will uncover the intricate relationship between food and human experience. Join us on this tantalizing journey as we peel back the layers of banana bread's story, exploring the culinary delights and cultural implications that it brings to the table.</w:t>
+        <w:t>Natural Language Processing (NLP) is at the forefront of the rapidly advancing field of data science. With the exponential growth of digital information, the ability to extract insights from text data has become crucial for businesses and organizations. NLP combines computational linguistics with artificial intelligence techniques to enable machines to understand and process human language. By analyzing and interpreting text data, NLP allows us to uncover patterns, sentiments, and extract meaningful information from vast amounts of unstructured text. This paper explores the fascinating world of NLP and its applications in various domains, highlighting the significant impact it has on data science.</w:t>
       </w:r>
     </w:p>
     <w:p>
       <w:r>
-        <w:t>Banana bread is a classic and beloved treat that has been enjoyed by many for generations. Its sweet and moist texture, combined with the rich flavors of ripe bananas and warm spices, make it a popular choice for breakfast, snack, or even dessert. This delectable bread not only satisfies our cravings but also provides several health benefits.</w:t>
+        <w:t>Natural Language Processing (NLP) is a subfield of artificial intelligence and data science that focuses on the interaction between computers and human language. It combines principles from computer science, linguistics, and statistics to enable machines to understand, interpret, and analyze human language in a meaningful way. NLP plays a crucial role in various applications, from information retrieval and sentiment analysis to machine translation and speech recognition. Its potential is further enhanced when combined with data science techniques, opening up new possibilities for the analysis and processing of large volumes of textual data.</w:t>
         <w:br/>
         <w:br/>
-        <w:t>Firstly, banana bread is a great source of nutrients. Bananas themselves are loaded with essential vitamins and minerals, such as potassium, vitamin C, and vitamin B6. These nutrients help support our overall health and well-being. When incorporated into a bread recipe, bananas retain their nutritional value, making banana bread a delicious way to incorporate these vital nutrients into our diet.</w:t>
+        <w:t>One of the key challenges in NLP is to enable computers to understand human language, which is inherently complex and ambiguous. Data science techniques, such as machine learning and statistical modeling, have been instrumental in addressing this challenge. These techniques enable computers to learn patterns and relationships from large datasets, allowing them to recognize and interpret various aspects of language, such as the meaning of words and phrases, syntactic structure, and semantic relationships.</w:t>
         <w:br/>
         <w:br/>
-        <w:t>In addition to being nutritious, banana bread is also a great option for those with dietary restrictions. It can easily be made vegan or gluten-free by substituting ingredients such as eggs, butter, and flour with plant-based alternatives. This versatility allows individuals with specific dietary needs to still enjoy the comforting flavors of banana bread without compromising their health or lifestyle choices.</w:t>
+        <w:t>Machine learning algorithms, such as neural networks and decision trees, have been used extensively in NLP to extract insights and patterns from text data. For example, in sentiment analysis, machine learning models can be trained on labeled datasets to classify text as positive, negative, or neutral. By analyzing large volumes of textual data, these models can provide valuable insights into people's opinions and sentiments towards products, services, or events.</w:t>
         <w:br/>
         <w:br/>
-        <w:t>Furthermore, banana bread is a great way to reduce food waste. Often, ripe bananas are overlooked and discarded when they become overripe and brown. However, these bananas are perfect for making banana bread. By transforming these seemingly unwanted bananas into a sweet and delicious treat, we can significantly reduce food waste and contribute to a more sustainable food system.</w:t>
+        <w:t>Another important aspect of NLP is information extraction, which involves identifying and extracting structured information from unstructured text. Data science techniques, such as named entity recognition and relation extraction, play a crucial role in this process. For example, in a news article, data scientists can use NLP algorithms to identify and extract entities such as people, organizations, and locations, as well as relationships between them. This information can then be used for various purposes, such as building knowledge graphs or analyzing social networks.</w:t>
         <w:br/>
         <w:br/>
-        <w:t>Beyond the nutritional and sustainable aspects, banana bread also holds a special place in many people's hearts as a nostalgic comfort food. The warm and inviting aroma that fills the kitchen as the bread bakes brings back memories of home and family. Whether it's a treasured family recipe passed down through generations or a new discovery made in a cozy coffee shop, banana bread has the power to evoke feelings of comfort and happiness.</w:t>
+        <w:t>Furthermore, NLP and data science are closely intertwined in the field of text generation and language modeling. Language models, such as recurrent neural networks and transformers, have revolutionized the way computers generate human-like text. These models are trained on large datasets, learning to capture the statistical patterns and structures of language. By leveraging these models, data scientists can generate realistic and coherent text for a wide range of applications, from chatbots and virtual assistants to content generation and storytelling.</w:t>
         <w:br/>
         <w:br/>
-        <w:t>In conclusion, banana bread is more than just a tasty treat; it is a versatile and nutritious food option that appeals to a wide range of individuals. Its ability to incorporate essential nutrients, accommodate dietary restrictions, reduce food waste, and evoke feelings of comfort and nostalgia make it a beloved favorite. So, the next time you have a few overripe bananas on your kitchen counter, consider whipping up a batch of banana bread and indulge in its delectable flavors while enjoying its many benefits.</w:t>
+        <w:t>In addition to text analysis and generation, NLP and data science techniques are also used in speech recognition and natural language understanding. Speech recognition algorithms convert spoken language into text, enabling machines to understand and process spoken commands or queries. This is particularly useful in applications such as voice assistants and speech-to-text transcription. Similarly, natural language understanding algorithms enable machines to interpret and respond to human queries in a meaningful way, allowing for more intuitive interactions between humans and computers.</w:t>
+        <w:br/>
+        <w:br/>
+        <w:t>The field of NLP and data science is constantly evolving, with new techniques and methodologies being developed to tackle complex language-related challenges. As more and more data becomes available and computational power increases, the potential of NLP and data science in understanding and processing human language will continue to grow. This has significant implications in areas such as healthcare, customer service, social media analysis, and language translation.</w:t>
+        <w:br/>
+        <w:br/>
+        <w:t>In conclusion, the combination of NLP and data science has revolutionized the way computers understand, interpret, and analyze human language. Data science techniques enable machines to learn patterns and relationships from large textual datasets, allowing for accurate language processing. From sentiment analysis to information extraction and text generation, NLP and data science have numerous applications that can benefit a wide range of industries. As technology continues to advance, the potential of NLP and data science in understanding and processing human language will continue to expand, opening up new possibilities for innovation and discovery.</w:t>
       </w:r>
     </w:p>
     <w:p>
       <w:r>
-        <w:t>In conclusion, banana bread is a delightful and versatile treat that has gained popularity around the world. Its origins can be traced back to the Great Depression, where clever homemakers found a way to make use of overripe bananas. Today, banana bread stands as a testament to the ingenuity and resourcefulness of home cooks. With its moist, tender crumb and irresistible aroma, it has become a beloved comfort food for many. Whether enjoyed as a breakfast option, afternoon snack, or dessert, banana bread never fails to bring warmth and satisfaction. From classic recipes to innovative variations, there is a banana bread for every palate. So, next time you have a bunch of overripe bananas sitting on your counter, don't let them go to waste – whip up a batch of banana bread and indulge in its timeless deliciousness.</w:t>
+        <w:t>In conclusion, the field of Natural Language Processing (NLP) holds immense potential for data science applications. By combining the power of machine learning and linguistic analysis, NLP enables computers to understand, interpret, and generate human language. With the exponential growth of data and the increasing need to extract valuable insights from text, NLP is becoming integral to various industries, including healthcare, finance, marketing, and customer service. As advancements in NLP continue to push boundaries, we can expect to see innovative solutions that enhance automation, improve decision making, and revolutionize the way we interact with technology. Embracing the power of NLP is crucial in unlocking the full potential of data science and paving the way for a smarter, more connected future.</w:t>
       </w:r>
     </w:p>
     <w:sectPr>

</xml_diff>